<commit_message>
match toc to deposited version
</commit_message>
<xml_diff>
--- a/toc.docx
+++ b/toc.docx
@@ -32,7 +32,7 @@
         <w:t>2</w:t>
       </w:r>
       <w:r>
-        <w:t xml:space="preserve"> and temperature increase soil C losses from a soybean-maize ecosystem……………………………………………………………………………………..….10</w:t>
+        <w:t xml:space="preserve"> and temperature increase soil C losses from a soybean-maize ecosystem……………………………………………………………………………………..….11</w:t>
       </w:r>
     </w:p>
     <w:p>
@@ -48,7 +48,7 @@
       </w:r>
       <w:proofErr w:type="gramEnd"/>
       <w:r>
-        <w:t>…………………………………………………………………….60</w:t>
+        <w:t>…………………………………………………………………….49</w:t>
       </w:r>
     </w:p>
     <w:p>
@@ -62,7 +62,7 @@
         <w:t>Molecular analysis shows taxonomic partitioning of root placement by depth in a prairie plant community</w:t>
       </w:r>
       <w:r>
-        <w:t>………………………………………………………………………...101</w:t>
+        <w:t>……………………………………………………………………….....83</w:t>
       </w:r>
     </w:p>
     <w:p>
@@ -70,14 +70,61 @@
         <w:ind w:firstLine="0"/>
       </w:pPr>
       <w:r>
-        <w:t>CHAPTER 5: Conclusion………………………………………………………………………135</w:t>
+        <w:t>CHAPTER 5: Conclusion………………………………………………………………………110</w:t>
+      </w:r>
+    </w:p>
+    <w:p>
+      <w:pPr>
+        <w:ind w:firstLine="0"/>
+      </w:pPr>
+      <w:r>
+        <w:t xml:space="preserve">APPENDIX A: </w:t>
+      </w:r>
+      <w:proofErr w:type="spellStart"/>
+      <w:r>
+        <w:t>DayCent</w:t>
+      </w:r>
+      <w:proofErr w:type="spellEnd"/>
+      <w:r>
+        <w:t xml:space="preserve"> model fit evaluation…………………………………………………113</w:t>
+      </w:r>
+    </w:p>
+    <w:p>
+      <w:pPr>
+        <w:ind w:firstLine="0"/>
+      </w:pPr>
+      <w:r>
+        <w:t xml:space="preserve">APPENDIX B: </w:t>
+      </w:r>
+      <w:r>
+        <w:t>Rhizotron model fit evaluation</w:t>
+      </w:r>
+      <w:r>
+        <w:t>………………………………………………...122</w:t>
+      </w:r>
+    </w:p>
+    <w:p>
+      <w:pPr>
+        <w:ind w:firstLine="0"/>
+      </w:pPr>
+      <w:r>
+        <w:t xml:space="preserve">APPENDIX C: </w:t>
+      </w:r>
+      <w:r>
+        <w:t>Supplemental figures for taxonomic partitioning of root placement</w:t>
+      </w:r>
+      <w:r>
+        <w:t>………….12</w:t>
+      </w:r>
+      <w:r>
+        <w:t>9</w:t>
       </w:r>
       <w:bookmarkStart w:id="0" w:name="_GoBack"/>
       <w:bookmarkEnd w:id="0"/>
     </w:p>
     <w:sectPr>
       <w:pgSz w:w="12240" w:h="15840"/>
-      <w:pgMar w:top="1440" w:right="1800" w:bottom="1440" w:left="1800" w:header="720" w:footer="720" w:gutter="0"/>
+      <w:pgMar w:top="1440" w:right="1440" w:bottom="1440" w:left="1440" w:header="720" w:footer="720" w:gutter="0"/>
       <w:cols w:space="720"/>
     </w:sectPr>
   </w:body>

</xml_diff>